<commit_message>
Site updated at 2017-10-22 13:44:11 UTC
</commit_message>
<xml_diff>
--- a/assets/CV/Hakan_Tuncer_CV.docx
+++ b/assets/CV/Hakan_Tuncer_CV.docx
@@ -29,6 +29,7 @@
           <w:sz w:val="22"/>
           <w:szCs w:val="22"/>
           <w:u w:val="none"/>
+          <w:shd w:fill="auto" w:val="clear"/>
           <w:vertAlign w:val="baseline"/>
         </w:rPr>
       </w:pPr>
@@ -43,6 +44,7 @@
         <w:tblStyle w:val="Table1"/>
         <w:tblW w:w="9360.0" w:type="dxa"/>
         <w:jc w:val="left"/>
+        <w:tblInd w:w="45.0" w:type="pct"/>
         <w:tblLayout w:type="fixed"/>
         <w:tblLook w:val="0600"/>
       </w:tblPr>
@@ -61,13 +63,14 @@
       <w:tr>
         <w:tc>
           <w:tcPr>
-            <w:shd w:fill="ffffff"/>
+            <w:shd w:fill="ffffff" w:val="clear"/>
             <w:tcMar>
               <w:top w:w="45.0" w:type="dxa"/>
               <w:left w:w="45.0" w:type="dxa"/>
               <w:bottom w:w="45.0" w:type="dxa"/>
               <w:right w:w="45.0" w:type="dxa"/>
             </w:tcMar>
+            <w:vAlign w:val="top"/>
           </w:tcPr>
           <w:p>
             <w:pPr>
@@ -260,13 +263,14 @@
         </w:tc>
         <w:tc>
           <w:tcPr>
-            <w:shd w:fill="ffffff"/>
+            <w:shd w:fill="ffffff" w:val="clear"/>
             <w:tcMar>
               <w:top w:w="45.0" w:type="dxa"/>
               <w:left w:w="45.0" w:type="dxa"/>
               <w:bottom w:w="45.0" w:type="dxa"/>
               <w:right w:w="45.0" w:type="dxa"/>
             </w:tcMar>
+            <w:vAlign w:val="top"/>
           </w:tcPr>
           <w:p>
             <w:pPr>
@@ -528,13 +532,14 @@
         </w:tc>
         <w:tc>
           <w:tcPr>
-            <w:shd w:fill="ffffff"/>
+            <w:shd w:fill="ffffff" w:val="clear"/>
             <w:tcMar>
               <w:top w:w="45.0" w:type="dxa"/>
               <w:left w:w="45.0" w:type="dxa"/>
               <w:bottom w:w="45.0" w:type="dxa"/>
               <w:right w:w="45.0" w:type="dxa"/>
             </w:tcMar>
+            <w:vAlign w:val="top"/>
           </w:tcPr>
           <w:p>
             <w:pPr>
@@ -559,6 +564,10 @@
               </w:rPr>
             </w:pPr>
             <w:r>
+              <w:rPr>
+                <w:sz w:val="20"/>
+                <w:szCs w:val="20"/>
+              </w:rPr>
               <w:drawing>
                 <wp:inline distB="19050" distT="19050" distL="19050" distR="19050">
                   <wp:extent cx="1524000" cy="1524000"/>
@@ -1190,6 +1199,7 @@
         <w:tblStyle w:val="Table2"/>
         <w:tblW w:w="9360.0" w:type="dxa"/>
         <w:jc w:val="left"/>
+        <w:tblInd w:w="100.0" w:type="pct"/>
         <w:tblBorders>
           <w:top w:color="000000" w:space="0" w:sz="8" w:val="single"/>
           <w:left w:color="000000" w:space="0" w:sz="8" w:val="single"/>
@@ -1214,12 +1224,14 @@
       <w:tr>
         <w:tc>
           <w:tcPr>
+            <w:shd w:fill="auto" w:val="clear"/>
             <w:tcMar>
               <w:top w:w="100.0" w:type="dxa"/>
               <w:left w:w="100.0" w:type="dxa"/>
               <w:bottom w:w="100.0" w:type="dxa"/>
               <w:right w:w="100.0" w:type="dxa"/>
             </w:tcMar>
+            <w:vAlign w:val="top"/>
           </w:tcPr>
           <w:p>
             <w:pPr>
@@ -1254,12 +1266,14 @@
         </w:tc>
         <w:tc>
           <w:tcPr>
+            <w:shd w:fill="auto" w:val="clear"/>
             <w:tcMar>
               <w:top w:w="100.0" w:type="dxa"/>
               <w:left w:w="100.0" w:type="dxa"/>
               <w:bottom w:w="100.0" w:type="dxa"/>
               <w:right w:w="100.0" w:type="dxa"/>
             </w:tcMar>
+            <w:vAlign w:val="top"/>
           </w:tcPr>
           <w:p>
             <w:pPr>
@@ -1299,12 +1313,14 @@
       <w:tr>
         <w:tc>
           <w:tcPr>
+            <w:shd w:fill="auto" w:val="clear"/>
             <w:tcMar>
               <w:top w:w="100.0" w:type="dxa"/>
               <w:left w:w="100.0" w:type="dxa"/>
               <w:bottom w:w="100.0" w:type="dxa"/>
               <w:right w:w="100.0" w:type="dxa"/>
             </w:tcMar>
+            <w:vAlign w:val="top"/>
           </w:tcPr>
           <w:p>
             <w:pPr>
@@ -1338,12 +1354,14 @@
         </w:tc>
         <w:tc>
           <w:tcPr>
+            <w:shd w:fill="auto" w:val="clear"/>
             <w:tcMar>
               <w:top w:w="100.0" w:type="dxa"/>
               <w:left w:w="100.0" w:type="dxa"/>
               <w:bottom w:w="100.0" w:type="dxa"/>
               <w:right w:w="100.0" w:type="dxa"/>
             </w:tcMar>
+            <w:vAlign w:val="top"/>
           </w:tcPr>
           <w:p>
             <w:pPr>
@@ -1376,12 +1394,14 @@
       <w:tr>
         <w:tc>
           <w:tcPr>
+            <w:shd w:fill="auto" w:val="clear"/>
             <w:tcMar>
               <w:top w:w="100.0" w:type="dxa"/>
               <w:left w:w="100.0" w:type="dxa"/>
               <w:bottom w:w="100.0" w:type="dxa"/>
               <w:right w:w="100.0" w:type="dxa"/>
             </w:tcMar>
+            <w:vAlign w:val="top"/>
           </w:tcPr>
           <w:p>
             <w:pPr>
@@ -1415,12 +1435,14 @@
         </w:tc>
         <w:tc>
           <w:tcPr>
+            <w:shd w:fill="auto" w:val="clear"/>
             <w:tcMar>
               <w:top w:w="100.0" w:type="dxa"/>
               <w:left w:w="100.0" w:type="dxa"/>
               <w:bottom w:w="100.0" w:type="dxa"/>
               <w:right w:w="100.0" w:type="dxa"/>
             </w:tcMar>
+            <w:vAlign w:val="top"/>
           </w:tcPr>
           <w:p>
             <w:pPr>
@@ -1461,12 +1483,14 @@
       <w:tr>
         <w:tc>
           <w:tcPr>
+            <w:shd w:fill="auto" w:val="clear"/>
             <w:tcMar>
               <w:top w:w="100.0" w:type="dxa"/>
               <w:left w:w="100.0" w:type="dxa"/>
               <w:bottom w:w="100.0" w:type="dxa"/>
               <w:right w:w="100.0" w:type="dxa"/>
             </w:tcMar>
+            <w:vAlign w:val="top"/>
           </w:tcPr>
           <w:p>
             <w:pPr>
@@ -1500,12 +1524,14 @@
         </w:tc>
         <w:tc>
           <w:tcPr>
+            <w:shd w:fill="auto" w:val="clear"/>
             <w:tcMar>
               <w:top w:w="100.0" w:type="dxa"/>
               <w:left w:w="100.0" w:type="dxa"/>
               <w:bottom w:w="100.0" w:type="dxa"/>
               <w:right w:w="100.0" w:type="dxa"/>
             </w:tcMar>
+            <w:vAlign w:val="top"/>
           </w:tcPr>
           <w:p>
             <w:pPr>
@@ -1530,7 +1556,7 @@
               <w:rPr>
                 <w:rtl w:val="0"/>
               </w:rPr>
-              <w:t xml:space="preserve">.NET, Node.js, Xamarin Android</w:t>
+              <w:t xml:space="preserve">.NET, .NET Core, Node.js, Xamarin Android</w:t>
             </w:r>
           </w:p>
         </w:tc>
@@ -1538,12 +1564,14 @@
       <w:tr>
         <w:tc>
           <w:tcPr>
+            <w:shd w:fill="auto" w:val="clear"/>
             <w:tcMar>
               <w:top w:w="100.0" w:type="dxa"/>
               <w:left w:w="100.0" w:type="dxa"/>
               <w:bottom w:w="100.0" w:type="dxa"/>
               <w:right w:w="100.0" w:type="dxa"/>
             </w:tcMar>
+            <w:vAlign w:val="top"/>
           </w:tcPr>
           <w:p>
             <w:pPr>
@@ -1577,12 +1605,14 @@
         </w:tc>
         <w:tc>
           <w:tcPr>
+            <w:shd w:fill="auto" w:val="clear"/>
             <w:tcMar>
               <w:top w:w="100.0" w:type="dxa"/>
               <w:left w:w="100.0" w:type="dxa"/>
               <w:bottom w:w="100.0" w:type="dxa"/>
               <w:right w:w="100.0" w:type="dxa"/>
             </w:tcMar>
+            <w:vAlign w:val="top"/>
           </w:tcPr>
           <w:p>
             <w:pPr>
@@ -1615,12 +1645,14 @@
       <w:tr>
         <w:tc>
           <w:tcPr>
+            <w:shd w:fill="auto" w:val="clear"/>
             <w:tcMar>
               <w:top w:w="100.0" w:type="dxa"/>
               <w:left w:w="100.0" w:type="dxa"/>
               <w:bottom w:w="100.0" w:type="dxa"/>
               <w:right w:w="100.0" w:type="dxa"/>
             </w:tcMar>
+            <w:vAlign w:val="top"/>
           </w:tcPr>
           <w:p>
             <w:pPr>
@@ -1654,12 +1686,14 @@
         </w:tc>
         <w:tc>
           <w:tcPr>
+            <w:shd w:fill="auto" w:val="clear"/>
             <w:tcMar>
               <w:top w:w="100.0" w:type="dxa"/>
               <w:left w:w="100.0" w:type="dxa"/>
               <w:bottom w:w="100.0" w:type="dxa"/>
               <w:right w:w="100.0" w:type="dxa"/>
             </w:tcMar>
+            <w:vAlign w:val="top"/>
           </w:tcPr>
           <w:p>
             <w:pPr>
@@ -1699,12 +1733,14 @@
       <w:tr>
         <w:tc>
           <w:tcPr>
+            <w:shd w:fill="auto" w:val="clear"/>
             <w:tcMar>
               <w:top w:w="100.0" w:type="dxa"/>
               <w:left w:w="100.0" w:type="dxa"/>
               <w:bottom w:w="100.0" w:type="dxa"/>
               <w:right w:w="100.0" w:type="dxa"/>
             </w:tcMar>
+            <w:vAlign w:val="top"/>
           </w:tcPr>
           <w:p>
             <w:pPr>
@@ -1738,12 +1774,14 @@
         </w:tc>
         <w:tc>
           <w:tcPr>
+            <w:shd w:fill="auto" w:val="clear"/>
             <w:tcMar>
               <w:top w:w="100.0" w:type="dxa"/>
               <w:left w:w="100.0" w:type="dxa"/>
               <w:bottom w:w="100.0" w:type="dxa"/>
               <w:right w:w="100.0" w:type="dxa"/>
             </w:tcMar>
+            <w:vAlign w:val="top"/>
           </w:tcPr>
           <w:p>
             <w:pPr>
@@ -1776,12 +1814,14 @@
       <w:tr>
         <w:tc>
           <w:tcPr>
+            <w:shd w:fill="auto" w:val="clear"/>
             <w:tcMar>
               <w:top w:w="100.0" w:type="dxa"/>
               <w:left w:w="100.0" w:type="dxa"/>
               <w:bottom w:w="100.0" w:type="dxa"/>
               <w:right w:w="100.0" w:type="dxa"/>
             </w:tcMar>
+            <w:vAlign w:val="top"/>
           </w:tcPr>
           <w:p>
             <w:pPr>
@@ -1815,12 +1855,14 @@
         </w:tc>
         <w:tc>
           <w:tcPr>
+            <w:shd w:fill="auto" w:val="clear"/>
             <w:tcMar>
               <w:top w:w="100.0" w:type="dxa"/>
               <w:left w:w="100.0" w:type="dxa"/>
               <w:bottom w:w="100.0" w:type="dxa"/>
               <w:right w:w="100.0" w:type="dxa"/>
             </w:tcMar>
+            <w:vAlign w:val="top"/>
           </w:tcPr>
           <w:p>
             <w:pPr>
@@ -1853,12 +1895,14 @@
       <w:tr>
         <w:tc>
           <w:tcPr>
+            <w:shd w:fill="auto" w:val="clear"/>
             <w:tcMar>
               <w:top w:w="100.0" w:type="dxa"/>
               <w:left w:w="100.0" w:type="dxa"/>
               <w:bottom w:w="100.0" w:type="dxa"/>
               <w:right w:w="100.0" w:type="dxa"/>
             </w:tcMar>
+            <w:vAlign w:val="top"/>
           </w:tcPr>
           <w:p>
             <w:pPr>
@@ -1892,12 +1936,14 @@
         </w:tc>
         <w:tc>
           <w:tcPr>
+            <w:shd w:fill="auto" w:val="clear"/>
             <w:tcMar>
               <w:top w:w="100.0" w:type="dxa"/>
               <w:left w:w="100.0" w:type="dxa"/>
               <w:bottom w:w="100.0" w:type="dxa"/>
               <w:right w:w="100.0" w:type="dxa"/>
             </w:tcMar>
+            <w:vAlign w:val="top"/>
           </w:tcPr>
           <w:p>
             <w:pPr>
@@ -1930,12 +1976,14 @@
       <w:tr>
         <w:tc>
           <w:tcPr>
+            <w:shd w:fill="auto" w:val="clear"/>
             <w:tcMar>
               <w:top w:w="100.0" w:type="dxa"/>
               <w:left w:w="100.0" w:type="dxa"/>
               <w:bottom w:w="100.0" w:type="dxa"/>
               <w:right w:w="100.0" w:type="dxa"/>
             </w:tcMar>
+            <w:vAlign w:val="top"/>
           </w:tcPr>
           <w:p>
             <w:pPr>
@@ -1969,12 +2017,14 @@
         </w:tc>
         <w:tc>
           <w:tcPr>
+            <w:shd w:fill="auto" w:val="clear"/>
             <w:tcMar>
               <w:top w:w="100.0" w:type="dxa"/>
               <w:left w:w="100.0" w:type="dxa"/>
               <w:bottom w:w="100.0" w:type="dxa"/>
               <w:right w:w="100.0" w:type="dxa"/>
             </w:tcMar>
+            <w:vAlign w:val="top"/>
           </w:tcPr>
           <w:p>
             <w:pPr>
@@ -2007,12 +2057,14 @@
       <w:tr>
         <w:tc>
           <w:tcPr>
+            <w:shd w:fill="auto" w:val="clear"/>
             <w:tcMar>
               <w:top w:w="100.0" w:type="dxa"/>
               <w:left w:w="100.0" w:type="dxa"/>
               <w:bottom w:w="100.0" w:type="dxa"/>
               <w:right w:w="100.0" w:type="dxa"/>
             </w:tcMar>
+            <w:vAlign w:val="top"/>
           </w:tcPr>
           <w:p>
             <w:pPr>
@@ -2046,12 +2098,14 @@
         </w:tc>
         <w:tc>
           <w:tcPr>
+            <w:shd w:fill="auto" w:val="clear"/>
             <w:tcMar>
               <w:top w:w="100.0" w:type="dxa"/>
               <w:left w:w="100.0" w:type="dxa"/>
               <w:bottom w:w="100.0" w:type="dxa"/>
               <w:right w:w="100.0" w:type="dxa"/>
             </w:tcMar>
+            <w:vAlign w:val="top"/>
           </w:tcPr>
           <w:p>
             <w:pPr>
@@ -2084,12 +2138,14 @@
       <w:tr>
         <w:tc>
           <w:tcPr>
+            <w:shd w:fill="auto" w:val="clear"/>
             <w:tcMar>
               <w:top w:w="100.0" w:type="dxa"/>
               <w:left w:w="100.0" w:type="dxa"/>
               <w:bottom w:w="100.0" w:type="dxa"/>
               <w:right w:w="100.0" w:type="dxa"/>
             </w:tcMar>
+            <w:vAlign w:val="top"/>
           </w:tcPr>
           <w:p>
             <w:pPr>
@@ -2123,12 +2179,14 @@
         </w:tc>
         <w:tc>
           <w:tcPr>
+            <w:shd w:fill="auto" w:val="clear"/>
             <w:tcMar>
               <w:top w:w="100.0" w:type="dxa"/>
               <w:left w:w="100.0" w:type="dxa"/>
               <w:bottom w:w="100.0" w:type="dxa"/>
               <w:right w:w="100.0" w:type="dxa"/>
             </w:tcMar>
+            <w:vAlign w:val="top"/>
           </w:tcPr>
           <w:p>
             <w:pPr>
@@ -2161,12 +2219,14 @@
       <w:tr>
         <w:tc>
           <w:tcPr>
+            <w:shd w:fill="auto" w:val="clear"/>
             <w:tcMar>
               <w:top w:w="100.0" w:type="dxa"/>
               <w:left w:w="100.0" w:type="dxa"/>
               <w:bottom w:w="100.0" w:type="dxa"/>
               <w:right w:w="100.0" w:type="dxa"/>
             </w:tcMar>
+            <w:vAlign w:val="top"/>
           </w:tcPr>
           <w:p>
             <w:pPr>
@@ -2200,12 +2260,14 @@
         </w:tc>
         <w:tc>
           <w:tcPr>
+            <w:shd w:fill="auto" w:val="clear"/>
             <w:tcMar>
               <w:top w:w="100.0" w:type="dxa"/>
               <w:left w:w="100.0" w:type="dxa"/>
               <w:bottom w:w="100.0" w:type="dxa"/>
               <w:right w:w="100.0" w:type="dxa"/>
             </w:tcMar>
+            <w:vAlign w:val="top"/>
           </w:tcPr>
           <w:p>
             <w:pPr>
@@ -2238,12 +2300,14 @@
       <w:tr>
         <w:tc>
           <w:tcPr>
+            <w:shd w:fill="auto" w:val="clear"/>
             <w:tcMar>
               <w:top w:w="100.0" w:type="dxa"/>
               <w:left w:w="100.0" w:type="dxa"/>
               <w:bottom w:w="100.0" w:type="dxa"/>
               <w:right w:w="100.0" w:type="dxa"/>
             </w:tcMar>
+            <w:vAlign w:val="top"/>
           </w:tcPr>
           <w:p>
             <w:pPr>
@@ -2277,12 +2341,14 @@
         </w:tc>
         <w:tc>
           <w:tcPr>
+            <w:shd w:fill="auto" w:val="clear"/>
             <w:tcMar>
               <w:top w:w="100.0" w:type="dxa"/>
               <w:left w:w="100.0" w:type="dxa"/>
               <w:bottom w:w="100.0" w:type="dxa"/>
               <w:right w:w="100.0" w:type="dxa"/>
             </w:tcMar>
+            <w:vAlign w:val="top"/>
           </w:tcPr>
           <w:p>
             <w:pPr>
@@ -2315,12 +2381,14 @@
       <w:tr>
         <w:tc>
           <w:tcPr>
+            <w:shd w:fill="auto" w:val="clear"/>
             <w:tcMar>
               <w:top w:w="100.0" w:type="dxa"/>
               <w:left w:w="100.0" w:type="dxa"/>
               <w:bottom w:w="100.0" w:type="dxa"/>
               <w:right w:w="100.0" w:type="dxa"/>
             </w:tcMar>
+            <w:vAlign w:val="top"/>
           </w:tcPr>
           <w:p>
             <w:pPr>
@@ -2354,12 +2422,14 @@
         </w:tc>
         <w:tc>
           <w:tcPr>
+            <w:shd w:fill="auto" w:val="clear"/>
             <w:tcMar>
               <w:top w:w="100.0" w:type="dxa"/>
               <w:left w:w="100.0" w:type="dxa"/>
               <w:bottom w:w="100.0" w:type="dxa"/>
               <w:right w:w="100.0" w:type="dxa"/>
             </w:tcMar>
+            <w:vAlign w:val="top"/>
           </w:tcPr>
           <w:p>
             <w:pPr>
@@ -4011,7 +4081,6 @@
         <w:shd w:fill="auto" w:val="clear"/>
         <w:spacing w:after="0" w:before="0" w:lineRule="auto"/>
         <w:ind w:left="720" w:right="0" w:hanging="360"/>
-        <w:contextualSpacing w:val="1"/>
         <w:jc w:val="both"/>
         <w:rPr>
           <w:rFonts w:ascii="Arial" w:cs="Arial" w:eastAsia="Arial" w:hAnsi="Arial"/>
@@ -4042,7 +4111,6 @@
         <w:shd w:fill="auto" w:val="clear"/>
         <w:spacing w:after="0" w:before="0" w:lineRule="auto"/>
         <w:ind w:left="720" w:right="0" w:hanging="360"/>
-        <w:contextualSpacing w:val="1"/>
         <w:jc w:val="both"/>
         <w:rPr>
           <w:rFonts w:ascii="Arial" w:cs="Arial" w:eastAsia="Arial" w:hAnsi="Arial"/>
@@ -4712,7 +4780,7 @@
       <w:lvlText w:val="●"/>
       <w:lvlJc w:val="left"/>
       <w:pPr>
-        <w:ind w:left="720" w:firstLine="360"/>
+        <w:ind w:left="720" w:hanging="360"/>
       </w:pPr>
       <w:rPr>
         <w:u w:val="none"/>
@@ -4724,7 +4792,7 @@
       <w:lvlText w:val="○"/>
       <w:lvlJc w:val="left"/>
       <w:pPr>
-        <w:ind w:left="1440" w:firstLine="1080"/>
+        <w:ind w:left="1440" w:hanging="360"/>
       </w:pPr>
       <w:rPr>
         <w:u w:val="none"/>
@@ -4736,7 +4804,7 @@
       <w:lvlText w:val="■"/>
       <w:lvlJc w:val="left"/>
       <w:pPr>
-        <w:ind w:left="2160" w:firstLine="1800"/>
+        <w:ind w:left="2160" w:hanging="360"/>
       </w:pPr>
       <w:rPr>
         <w:u w:val="none"/>
@@ -4748,7 +4816,7 @@
       <w:lvlText w:val="●"/>
       <w:lvlJc w:val="left"/>
       <w:pPr>
-        <w:ind w:left="2880" w:firstLine="2520"/>
+        <w:ind w:left="2880" w:hanging="360"/>
       </w:pPr>
       <w:rPr>
         <w:u w:val="none"/>
@@ -4760,7 +4828,7 @@
       <w:lvlText w:val="○"/>
       <w:lvlJc w:val="left"/>
       <w:pPr>
-        <w:ind w:left="3600" w:firstLine="3240"/>
+        <w:ind w:left="3600" w:hanging="360"/>
       </w:pPr>
       <w:rPr>
         <w:u w:val="none"/>
@@ -4772,7 +4840,7 @@
       <w:lvlText w:val="■"/>
       <w:lvlJc w:val="left"/>
       <w:pPr>
-        <w:ind w:left="4320" w:firstLine="3960"/>
+        <w:ind w:left="4320" w:hanging="360"/>
       </w:pPr>
       <w:rPr>
         <w:u w:val="none"/>
@@ -4784,7 +4852,7 @@
       <w:lvlText w:val="●"/>
       <w:lvlJc w:val="left"/>
       <w:pPr>
-        <w:ind w:left="5040" w:firstLine="4680"/>
+        <w:ind w:left="5040" w:hanging="360"/>
       </w:pPr>
       <w:rPr>
         <w:u w:val="none"/>
@@ -4796,7 +4864,7 @@
       <w:lvlText w:val="○"/>
       <w:lvlJc w:val="left"/>
       <w:pPr>
-        <w:ind w:left="5760" w:firstLine="5400"/>
+        <w:ind w:left="5760" w:hanging="360"/>
       </w:pPr>
       <w:rPr>
         <w:u w:val="none"/>
@@ -4808,7 +4876,7 @@
       <w:lvlText w:val="■"/>
       <w:lvlJc w:val="left"/>
       <w:pPr>
-        <w:ind w:left="6480" w:firstLine="6120"/>
+        <w:ind w:left="6480" w:hanging="360"/>
       </w:pPr>
       <w:rPr>
         <w:u w:val="none"/>
@@ -4822,7 +4890,7 @@
       <w:lvlText w:val="●"/>
       <w:lvlJc w:val="left"/>
       <w:pPr>
-        <w:ind w:left="720" w:firstLine="360"/>
+        <w:ind w:left="720" w:hanging="360"/>
       </w:pPr>
       <w:rPr>
         <w:u w:val="none"/>
@@ -4834,7 +4902,7 @@
       <w:lvlText w:val="○"/>
       <w:lvlJc w:val="left"/>
       <w:pPr>
-        <w:ind w:left="1440" w:firstLine="1080"/>
+        <w:ind w:left="1440" w:hanging="360"/>
       </w:pPr>
       <w:rPr>
         <w:u w:val="none"/>
@@ -4846,7 +4914,7 @@
       <w:lvlText w:val="■"/>
       <w:lvlJc w:val="left"/>
       <w:pPr>
-        <w:ind w:left="2160" w:firstLine="1800"/>
+        <w:ind w:left="2160" w:hanging="360"/>
       </w:pPr>
       <w:rPr>
         <w:u w:val="none"/>
@@ -4858,7 +4926,7 @@
       <w:lvlText w:val="●"/>
       <w:lvlJc w:val="left"/>
       <w:pPr>
-        <w:ind w:left="2880" w:firstLine="2520"/>
+        <w:ind w:left="2880" w:hanging="360"/>
       </w:pPr>
       <w:rPr>
         <w:u w:val="none"/>
@@ -4870,7 +4938,7 @@
       <w:lvlText w:val="○"/>
       <w:lvlJc w:val="left"/>
       <w:pPr>
-        <w:ind w:left="3600" w:firstLine="3240"/>
+        <w:ind w:left="3600" w:hanging="360"/>
       </w:pPr>
       <w:rPr>
         <w:u w:val="none"/>
@@ -4882,7 +4950,7 @@
       <w:lvlText w:val="■"/>
       <w:lvlJc w:val="left"/>
       <w:pPr>
-        <w:ind w:left="4320" w:firstLine="3960"/>
+        <w:ind w:left="4320" w:hanging="360"/>
       </w:pPr>
       <w:rPr>
         <w:u w:val="none"/>
@@ -4894,7 +4962,7 @@
       <w:lvlText w:val="●"/>
       <w:lvlJc w:val="left"/>
       <w:pPr>
-        <w:ind w:left="5040" w:firstLine="4680"/>
+        <w:ind w:left="5040" w:hanging="360"/>
       </w:pPr>
       <w:rPr>
         <w:u w:val="none"/>
@@ -4906,7 +4974,7 @@
       <w:lvlText w:val="○"/>
       <w:lvlJc w:val="left"/>
       <w:pPr>
-        <w:ind w:left="5760" w:firstLine="5400"/>
+        <w:ind w:left="5760" w:hanging="360"/>
       </w:pPr>
       <w:rPr>
         <w:u w:val="none"/>
@@ -4918,7 +4986,7 @@
       <w:lvlText w:val="■"/>
       <w:lvlJc w:val="left"/>
       <w:pPr>
-        <w:ind w:left="6480" w:firstLine="6120"/>
+        <w:ind w:left="6480" w:hanging="360"/>
       </w:pPr>
       <w:rPr>
         <w:u w:val="none"/>
@@ -4944,6 +5012,7 @@
         <w:sz w:val="22"/>
         <w:szCs w:val="22"/>
         <w:u w:val="none"/>
+        <w:shd w:fill="auto" w:val="clear"/>
         <w:vertAlign w:val="baseline"/>
       </w:rPr>
     </w:lvl>
@@ -4965,6 +5034,7 @@
         <w:sz w:val="22"/>
         <w:szCs w:val="22"/>
         <w:u w:val="none"/>
+        <w:shd w:fill="auto" w:val="clear"/>
         <w:vertAlign w:val="baseline"/>
       </w:rPr>
     </w:lvl>
@@ -4986,6 +5056,7 @@
         <w:sz w:val="22"/>
         <w:szCs w:val="22"/>
         <w:u w:val="none"/>
+        <w:shd w:fill="auto" w:val="clear"/>
         <w:vertAlign w:val="baseline"/>
       </w:rPr>
     </w:lvl>
@@ -5007,6 +5078,7 @@
         <w:sz w:val="22"/>
         <w:szCs w:val="22"/>
         <w:u w:val="none"/>
+        <w:shd w:fill="auto" w:val="clear"/>
         <w:vertAlign w:val="baseline"/>
       </w:rPr>
     </w:lvl>
@@ -5028,6 +5100,7 @@
         <w:sz w:val="22"/>
         <w:szCs w:val="22"/>
         <w:u w:val="none"/>
+        <w:shd w:fill="auto" w:val="clear"/>
         <w:vertAlign w:val="baseline"/>
       </w:rPr>
     </w:lvl>
@@ -5049,6 +5122,7 @@
         <w:sz w:val="22"/>
         <w:szCs w:val="22"/>
         <w:u w:val="none"/>
+        <w:shd w:fill="auto" w:val="clear"/>
         <w:vertAlign w:val="baseline"/>
       </w:rPr>
     </w:lvl>
@@ -5070,6 +5144,7 @@
         <w:sz w:val="22"/>
         <w:szCs w:val="22"/>
         <w:u w:val="none"/>
+        <w:shd w:fill="auto" w:val="clear"/>
         <w:vertAlign w:val="baseline"/>
       </w:rPr>
     </w:lvl>
@@ -5091,6 +5166,7 @@
         <w:sz w:val="22"/>
         <w:szCs w:val="22"/>
         <w:u w:val="none"/>
+        <w:shd w:fill="auto" w:val="clear"/>
         <w:vertAlign w:val="baseline"/>
       </w:rPr>
     </w:lvl>
@@ -5112,6 +5188,7 @@
         <w:sz w:val="22"/>
         <w:szCs w:val="22"/>
         <w:u w:val="none"/>
+        <w:shd w:fill="auto" w:val="clear"/>
         <w:vertAlign w:val="baseline"/>
       </w:rPr>
     </w:lvl>
@@ -5123,7 +5200,7 @@
       <w:lvlText w:val="●"/>
       <w:lvlJc w:val="left"/>
       <w:pPr>
-        <w:ind w:left="720" w:firstLine="360"/>
+        <w:ind w:left="720" w:hanging="360"/>
       </w:pPr>
       <w:rPr>
         <w:u w:val="none"/>
@@ -5135,7 +5212,7 @@
       <w:lvlText w:val="○"/>
       <w:lvlJc w:val="left"/>
       <w:pPr>
-        <w:ind w:left="1440" w:firstLine="1080"/>
+        <w:ind w:left="1440" w:hanging="360"/>
       </w:pPr>
       <w:rPr>
         <w:u w:val="none"/>
@@ -5147,7 +5224,7 @@
       <w:lvlText w:val="■"/>
       <w:lvlJc w:val="left"/>
       <w:pPr>
-        <w:ind w:left="2160" w:firstLine="1800"/>
+        <w:ind w:left="2160" w:hanging="360"/>
       </w:pPr>
       <w:rPr>
         <w:u w:val="none"/>
@@ -5159,7 +5236,7 @@
       <w:lvlText w:val="●"/>
       <w:lvlJc w:val="left"/>
       <w:pPr>
-        <w:ind w:left="2880" w:firstLine="2520"/>
+        <w:ind w:left="2880" w:hanging="360"/>
       </w:pPr>
       <w:rPr>
         <w:u w:val="none"/>
@@ -5171,7 +5248,7 @@
       <w:lvlText w:val="○"/>
       <w:lvlJc w:val="left"/>
       <w:pPr>
-        <w:ind w:left="3600" w:firstLine="3240"/>
+        <w:ind w:left="3600" w:hanging="360"/>
       </w:pPr>
       <w:rPr>
         <w:u w:val="none"/>
@@ -5183,7 +5260,7 @@
       <w:lvlText w:val="■"/>
       <w:lvlJc w:val="left"/>
       <w:pPr>
-        <w:ind w:left="4320" w:firstLine="3960"/>
+        <w:ind w:left="4320" w:hanging="360"/>
       </w:pPr>
       <w:rPr>
         <w:u w:val="none"/>
@@ -5195,7 +5272,7 @@
       <w:lvlText w:val="●"/>
       <w:lvlJc w:val="left"/>
       <w:pPr>
-        <w:ind w:left="5040" w:firstLine="4680"/>
+        <w:ind w:left="5040" w:hanging="360"/>
       </w:pPr>
       <w:rPr>
         <w:u w:val="none"/>
@@ -5207,7 +5284,7 @@
       <w:lvlText w:val="○"/>
       <w:lvlJc w:val="left"/>
       <w:pPr>
-        <w:ind w:left="5760" w:firstLine="5400"/>
+        <w:ind w:left="5760" w:hanging="360"/>
       </w:pPr>
       <w:rPr>
         <w:u w:val="none"/>
@@ -5219,7 +5296,7 @@
       <w:lvlText w:val="■"/>
       <w:lvlJc w:val="left"/>
       <w:pPr>
-        <w:ind w:left="6480" w:firstLine="6120"/>
+        <w:ind w:left="6480" w:hanging="360"/>
       </w:pPr>
       <w:rPr>
         <w:u w:val="none"/>
@@ -5245,6 +5322,7 @@
         <w:sz w:val="22"/>
         <w:szCs w:val="22"/>
         <w:u w:val="none"/>
+        <w:shd w:fill="auto" w:val="clear"/>
         <w:vertAlign w:val="baseline"/>
       </w:rPr>
     </w:lvl>
@@ -5266,6 +5344,7 @@
         <w:sz w:val="22"/>
         <w:szCs w:val="22"/>
         <w:u w:val="none"/>
+        <w:shd w:fill="auto" w:val="clear"/>
         <w:vertAlign w:val="baseline"/>
       </w:rPr>
     </w:lvl>
@@ -5287,6 +5366,7 @@
         <w:sz w:val="22"/>
         <w:szCs w:val="22"/>
         <w:u w:val="none"/>
+        <w:shd w:fill="auto" w:val="clear"/>
         <w:vertAlign w:val="baseline"/>
       </w:rPr>
     </w:lvl>
@@ -5308,6 +5388,7 @@
         <w:sz w:val="22"/>
         <w:szCs w:val="22"/>
         <w:u w:val="none"/>
+        <w:shd w:fill="auto" w:val="clear"/>
         <w:vertAlign w:val="baseline"/>
       </w:rPr>
     </w:lvl>
@@ -5329,6 +5410,7 @@
         <w:sz w:val="22"/>
         <w:szCs w:val="22"/>
         <w:u w:val="none"/>
+        <w:shd w:fill="auto" w:val="clear"/>
         <w:vertAlign w:val="baseline"/>
       </w:rPr>
     </w:lvl>
@@ -5350,6 +5432,7 @@
         <w:sz w:val="22"/>
         <w:szCs w:val="22"/>
         <w:u w:val="none"/>
+        <w:shd w:fill="auto" w:val="clear"/>
         <w:vertAlign w:val="baseline"/>
       </w:rPr>
     </w:lvl>
@@ -5371,6 +5454,7 @@
         <w:sz w:val="22"/>
         <w:szCs w:val="22"/>
         <w:u w:val="none"/>
+        <w:shd w:fill="auto" w:val="clear"/>
         <w:vertAlign w:val="baseline"/>
       </w:rPr>
     </w:lvl>
@@ -5392,6 +5476,7 @@
         <w:sz w:val="22"/>
         <w:szCs w:val="22"/>
         <w:u w:val="none"/>
+        <w:shd w:fill="auto" w:val="clear"/>
         <w:vertAlign w:val="baseline"/>
       </w:rPr>
     </w:lvl>
@@ -5413,6 +5498,7 @@
         <w:sz w:val="22"/>
         <w:szCs w:val="22"/>
         <w:u w:val="none"/>
+        <w:shd w:fill="auto" w:val="clear"/>
         <w:vertAlign w:val="baseline"/>
       </w:rPr>
     </w:lvl>
@@ -5424,7 +5510,7 @@
       <w:lvlText w:val="●"/>
       <w:lvlJc w:val="left"/>
       <w:pPr>
-        <w:ind w:left="720" w:firstLine="360"/>
+        <w:ind w:left="720" w:hanging="360"/>
       </w:pPr>
       <w:rPr>
         <w:u w:val="none"/>
@@ -5436,7 +5522,7 @@
       <w:lvlText w:val="○"/>
       <w:lvlJc w:val="left"/>
       <w:pPr>
-        <w:ind w:left="1440" w:firstLine="1080"/>
+        <w:ind w:left="1440" w:hanging="360"/>
       </w:pPr>
       <w:rPr>
         <w:u w:val="none"/>
@@ -5448,7 +5534,7 @@
       <w:lvlText w:val="■"/>
       <w:lvlJc w:val="left"/>
       <w:pPr>
-        <w:ind w:left="2160" w:firstLine="1800"/>
+        <w:ind w:left="2160" w:hanging="360"/>
       </w:pPr>
       <w:rPr>
         <w:u w:val="none"/>
@@ -5460,7 +5546,7 @@
       <w:lvlText w:val="●"/>
       <w:lvlJc w:val="left"/>
       <w:pPr>
-        <w:ind w:left="2880" w:firstLine="2520"/>
+        <w:ind w:left="2880" w:hanging="360"/>
       </w:pPr>
       <w:rPr>
         <w:u w:val="none"/>
@@ -5472,7 +5558,7 @@
       <w:lvlText w:val="○"/>
       <w:lvlJc w:val="left"/>
       <w:pPr>
-        <w:ind w:left="3600" w:firstLine="3240"/>
+        <w:ind w:left="3600" w:hanging="360"/>
       </w:pPr>
       <w:rPr>
         <w:u w:val="none"/>
@@ -5484,7 +5570,7 @@
       <w:lvlText w:val="■"/>
       <w:lvlJc w:val="left"/>
       <w:pPr>
-        <w:ind w:left="4320" w:firstLine="3960"/>
+        <w:ind w:left="4320" w:hanging="360"/>
       </w:pPr>
       <w:rPr>
         <w:u w:val="none"/>
@@ -5496,7 +5582,7 @@
       <w:lvlText w:val="●"/>
       <w:lvlJc w:val="left"/>
       <w:pPr>
-        <w:ind w:left="5040" w:firstLine="4680"/>
+        <w:ind w:left="5040" w:hanging="360"/>
       </w:pPr>
       <w:rPr>
         <w:u w:val="none"/>
@@ -5508,7 +5594,7 @@
       <w:lvlText w:val="○"/>
       <w:lvlJc w:val="left"/>
       <w:pPr>
-        <w:ind w:left="5760" w:firstLine="5400"/>
+        <w:ind w:left="5760" w:hanging="360"/>
       </w:pPr>
       <w:rPr>
         <w:u w:val="none"/>
@@ -5520,7 +5606,7 @@
       <w:lvlText w:val="■"/>
       <w:lvlJc w:val="left"/>
       <w:pPr>
-        <w:ind w:left="6480" w:firstLine="6120"/>
+        <w:ind w:left="6480" w:hanging="360"/>
       </w:pPr>
       <w:rPr>
         <w:u w:val="none"/>
@@ -5534,7 +5620,7 @@
       <w:lvlText w:val="●"/>
       <w:lvlJc w:val="left"/>
       <w:pPr>
-        <w:ind w:left="720" w:firstLine="360"/>
+        <w:ind w:left="720" w:hanging="360"/>
       </w:pPr>
       <w:rPr>
         <w:u w:val="none"/>
@@ -5546,7 +5632,7 @@
       <w:lvlText w:val="○"/>
       <w:lvlJc w:val="left"/>
       <w:pPr>
-        <w:ind w:left="1440" w:firstLine="1080"/>
+        <w:ind w:left="1440" w:hanging="360"/>
       </w:pPr>
       <w:rPr>
         <w:u w:val="none"/>
@@ -5558,7 +5644,7 @@
       <w:lvlText w:val="■"/>
       <w:lvlJc w:val="left"/>
       <w:pPr>
-        <w:ind w:left="2160" w:firstLine="1800"/>
+        <w:ind w:left="2160" w:hanging="360"/>
       </w:pPr>
       <w:rPr>
         <w:u w:val="none"/>
@@ -5570,7 +5656,7 @@
       <w:lvlText w:val="●"/>
       <w:lvlJc w:val="left"/>
       <w:pPr>
-        <w:ind w:left="2880" w:firstLine="2520"/>
+        <w:ind w:left="2880" w:hanging="360"/>
       </w:pPr>
       <w:rPr>
         <w:u w:val="none"/>
@@ -5582,7 +5668,7 @@
       <w:lvlText w:val="○"/>
       <w:lvlJc w:val="left"/>
       <w:pPr>
-        <w:ind w:left="3600" w:firstLine="3240"/>
+        <w:ind w:left="3600" w:hanging="360"/>
       </w:pPr>
       <w:rPr>
         <w:u w:val="none"/>
@@ -5594,7 +5680,7 @@
       <w:lvlText w:val="■"/>
       <w:lvlJc w:val="left"/>
       <w:pPr>
-        <w:ind w:left="4320" w:firstLine="3960"/>
+        <w:ind w:left="4320" w:hanging="360"/>
       </w:pPr>
       <w:rPr>
         <w:u w:val="none"/>
@@ -5606,7 +5692,7 @@
       <w:lvlText w:val="●"/>
       <w:lvlJc w:val="left"/>
       <w:pPr>
-        <w:ind w:left="5040" w:firstLine="4680"/>
+        <w:ind w:left="5040" w:hanging="360"/>
       </w:pPr>
       <w:rPr>
         <w:u w:val="none"/>
@@ -5618,7 +5704,7 @@
       <w:lvlText w:val="○"/>
       <w:lvlJc w:val="left"/>
       <w:pPr>
-        <w:ind w:left="5760" w:firstLine="5400"/>
+        <w:ind w:left="5760" w:hanging="360"/>
       </w:pPr>
       <w:rPr>
         <w:u w:val="none"/>
@@ -5630,7 +5716,7 @@
       <w:lvlText w:val="■"/>
       <w:lvlJc w:val="left"/>
       <w:pPr>
-        <w:ind w:left="6480" w:firstLine="6120"/>
+        <w:ind w:left="6480" w:hanging="360"/>
       </w:pPr>
       <w:rPr>
         <w:u w:val="none"/>
@@ -5644,7 +5730,7 @@
       <w:lvlText w:val="●"/>
       <w:lvlJc w:val="left"/>
       <w:pPr>
-        <w:ind w:left="720" w:firstLine="360"/>
+        <w:ind w:left="720" w:hanging="360"/>
       </w:pPr>
       <w:rPr>
         <w:u w:val="none"/>
@@ -5656,7 +5742,7 @@
       <w:lvlText w:val="○"/>
       <w:lvlJc w:val="left"/>
       <w:pPr>
-        <w:ind w:left="1440" w:firstLine="1080"/>
+        <w:ind w:left="1440" w:hanging="360"/>
       </w:pPr>
       <w:rPr>
         <w:u w:val="none"/>
@@ -5668,7 +5754,7 @@
       <w:lvlText w:val="■"/>
       <w:lvlJc w:val="left"/>
       <w:pPr>
-        <w:ind w:left="2160" w:firstLine="1800"/>
+        <w:ind w:left="2160" w:hanging="360"/>
       </w:pPr>
       <w:rPr>
         <w:u w:val="none"/>
@@ -5680,7 +5766,7 @@
       <w:lvlText w:val="●"/>
       <w:lvlJc w:val="left"/>
       <w:pPr>
-        <w:ind w:left="2880" w:firstLine="2520"/>
+        <w:ind w:left="2880" w:hanging="360"/>
       </w:pPr>
       <w:rPr>
         <w:u w:val="none"/>
@@ -5692,7 +5778,7 @@
       <w:lvlText w:val="○"/>
       <w:lvlJc w:val="left"/>
       <w:pPr>
-        <w:ind w:left="3600" w:firstLine="3240"/>
+        <w:ind w:left="3600" w:hanging="360"/>
       </w:pPr>
       <w:rPr>
         <w:u w:val="none"/>
@@ -5704,7 +5790,7 @@
       <w:lvlText w:val="■"/>
       <w:lvlJc w:val="left"/>
       <w:pPr>
-        <w:ind w:left="4320" w:firstLine="3960"/>
+        <w:ind w:left="4320" w:hanging="360"/>
       </w:pPr>
       <w:rPr>
         <w:u w:val="none"/>
@@ -5716,7 +5802,7 @@
       <w:lvlText w:val="●"/>
       <w:lvlJc w:val="left"/>
       <w:pPr>
-        <w:ind w:left="5040" w:firstLine="4680"/>
+        <w:ind w:left="5040" w:hanging="360"/>
       </w:pPr>
       <w:rPr>
         <w:u w:val="none"/>
@@ -5728,7 +5814,7 @@
       <w:lvlText w:val="○"/>
       <w:lvlJc w:val="left"/>
       <w:pPr>
-        <w:ind w:left="5760" w:firstLine="5400"/>
+        <w:ind w:left="5760" w:hanging="360"/>
       </w:pPr>
       <w:rPr>
         <w:u w:val="none"/>
@@ -5740,7 +5826,7 @@
       <w:lvlText w:val="■"/>
       <w:lvlJc w:val="left"/>
       <w:pPr>
-        <w:ind w:left="6480" w:firstLine="6120"/>
+        <w:ind w:left="6480" w:hanging="360"/>
       </w:pPr>
       <w:rPr>
         <w:u w:val="none"/>
@@ -5754,7 +5840,7 @@
       <w:lvlText w:val="●"/>
       <w:lvlJc w:val="left"/>
       <w:pPr>
-        <w:ind w:left="720" w:firstLine="360"/>
+        <w:ind w:left="720" w:hanging="360"/>
       </w:pPr>
       <w:rPr>
         <w:u w:val="none"/>
@@ -5766,7 +5852,7 @@
       <w:lvlText w:val="○"/>
       <w:lvlJc w:val="left"/>
       <w:pPr>
-        <w:ind w:left="1440" w:firstLine="1080"/>
+        <w:ind w:left="1440" w:hanging="360"/>
       </w:pPr>
       <w:rPr>
         <w:u w:val="none"/>
@@ -5778,7 +5864,7 @@
       <w:lvlText w:val="■"/>
       <w:lvlJc w:val="left"/>
       <w:pPr>
-        <w:ind w:left="2160" w:firstLine="1800"/>
+        <w:ind w:left="2160" w:hanging="360"/>
       </w:pPr>
       <w:rPr>
         <w:u w:val="none"/>
@@ -5790,7 +5876,7 @@
       <w:lvlText w:val="●"/>
       <w:lvlJc w:val="left"/>
       <w:pPr>
-        <w:ind w:left="2880" w:firstLine="2520"/>
+        <w:ind w:left="2880" w:hanging="360"/>
       </w:pPr>
       <w:rPr>
         <w:u w:val="none"/>
@@ -5802,7 +5888,7 @@
       <w:lvlText w:val="○"/>
       <w:lvlJc w:val="left"/>
       <w:pPr>
-        <w:ind w:left="3600" w:firstLine="3240"/>
+        <w:ind w:left="3600" w:hanging="360"/>
       </w:pPr>
       <w:rPr>
         <w:u w:val="none"/>
@@ -5814,7 +5900,7 @@
       <w:lvlText w:val="■"/>
       <w:lvlJc w:val="left"/>
       <w:pPr>
-        <w:ind w:left="4320" w:firstLine="3960"/>
+        <w:ind w:left="4320" w:hanging="360"/>
       </w:pPr>
       <w:rPr>
         <w:u w:val="none"/>
@@ -5826,7 +5912,7 @@
       <w:lvlText w:val="●"/>
       <w:lvlJc w:val="left"/>
       <w:pPr>
-        <w:ind w:left="5040" w:firstLine="4680"/>
+        <w:ind w:left="5040" w:hanging="360"/>
       </w:pPr>
       <w:rPr>
         <w:u w:val="none"/>
@@ -5838,7 +5924,7 @@
       <w:lvlText w:val="○"/>
       <w:lvlJc w:val="left"/>
       <w:pPr>
-        <w:ind w:left="5760" w:firstLine="5400"/>
+        <w:ind w:left="5760" w:hanging="360"/>
       </w:pPr>
       <w:rPr>
         <w:u w:val="none"/>
@@ -5850,7 +5936,7 @@
       <w:lvlText w:val="■"/>
       <w:lvlJc w:val="left"/>
       <w:pPr>
-        <w:ind w:left="6480" w:firstLine="6120"/>
+        <w:ind w:left="6480" w:hanging="360"/>
       </w:pPr>
       <w:rPr>
         <w:u w:val="none"/>
@@ -5864,7 +5950,7 @@
       <w:lvlText w:val="●"/>
       <w:lvlJc w:val="left"/>
       <w:pPr>
-        <w:ind w:left="720" w:firstLine="360"/>
+        <w:ind w:left="720" w:hanging="360"/>
       </w:pPr>
       <w:rPr>
         <w:u w:val="none"/>
@@ -5876,7 +5962,7 @@
       <w:lvlText w:val="○"/>
       <w:lvlJc w:val="left"/>
       <w:pPr>
-        <w:ind w:left="1440" w:firstLine="1080"/>
+        <w:ind w:left="1440" w:hanging="360"/>
       </w:pPr>
       <w:rPr>
         <w:u w:val="none"/>
@@ -5888,7 +5974,7 @@
       <w:lvlText w:val="■"/>
       <w:lvlJc w:val="left"/>
       <w:pPr>
-        <w:ind w:left="2160" w:firstLine="1800"/>
+        <w:ind w:left="2160" w:hanging="360"/>
       </w:pPr>
       <w:rPr>
         <w:u w:val="none"/>
@@ -5900,7 +5986,7 @@
       <w:lvlText w:val="●"/>
       <w:lvlJc w:val="left"/>
       <w:pPr>
-        <w:ind w:left="2880" w:firstLine="2520"/>
+        <w:ind w:left="2880" w:hanging="360"/>
       </w:pPr>
       <w:rPr>
         <w:u w:val="none"/>
@@ -5912,7 +5998,7 @@
       <w:lvlText w:val="○"/>
       <w:lvlJc w:val="left"/>
       <w:pPr>
-        <w:ind w:left="3600" w:firstLine="3240"/>
+        <w:ind w:left="3600" w:hanging="360"/>
       </w:pPr>
       <w:rPr>
         <w:u w:val="none"/>
@@ -5924,7 +6010,7 @@
       <w:lvlText w:val="■"/>
       <w:lvlJc w:val="left"/>
       <w:pPr>
-        <w:ind w:left="4320" w:firstLine="3960"/>
+        <w:ind w:left="4320" w:hanging="360"/>
       </w:pPr>
       <w:rPr>
         <w:u w:val="none"/>
@@ -5936,7 +6022,7 @@
       <w:lvlText w:val="●"/>
       <w:lvlJc w:val="left"/>
       <w:pPr>
-        <w:ind w:left="5040" w:firstLine="4680"/>
+        <w:ind w:left="5040" w:hanging="360"/>
       </w:pPr>
       <w:rPr>
         <w:u w:val="none"/>
@@ -5948,7 +6034,7 @@
       <w:lvlText w:val="○"/>
       <w:lvlJc w:val="left"/>
       <w:pPr>
-        <w:ind w:left="5760" w:firstLine="5400"/>
+        <w:ind w:left="5760" w:hanging="360"/>
       </w:pPr>
       <w:rPr>
         <w:u w:val="none"/>
@@ -5960,7 +6046,7 @@
       <w:lvlText w:val="■"/>
       <w:lvlJc w:val="left"/>
       <w:pPr>
-        <w:ind w:left="6480" w:firstLine="6120"/>
+        <w:ind w:left="6480" w:hanging="360"/>
       </w:pPr>
       <w:rPr>
         <w:u w:val="none"/>
@@ -5974,7 +6060,7 @@
       <w:lvlText w:val="●"/>
       <w:lvlJc w:val="left"/>
       <w:pPr>
-        <w:ind w:left="720" w:firstLine="360"/>
+        <w:ind w:left="720" w:hanging="360"/>
       </w:pPr>
       <w:rPr>
         <w:u w:val="none"/>
@@ -5986,7 +6072,7 @@
       <w:lvlText w:val="○"/>
       <w:lvlJc w:val="left"/>
       <w:pPr>
-        <w:ind w:left="1440" w:firstLine="1080"/>
+        <w:ind w:left="1440" w:hanging="360"/>
       </w:pPr>
       <w:rPr>
         <w:u w:val="none"/>
@@ -5998,7 +6084,7 @@
       <w:lvlText w:val="■"/>
       <w:lvlJc w:val="left"/>
       <w:pPr>
-        <w:ind w:left="2160" w:firstLine="1800"/>
+        <w:ind w:left="2160" w:hanging="360"/>
       </w:pPr>
       <w:rPr>
         <w:u w:val="none"/>
@@ -6010,7 +6096,7 @@
       <w:lvlText w:val="●"/>
       <w:lvlJc w:val="left"/>
       <w:pPr>
-        <w:ind w:left="2880" w:firstLine="2520"/>
+        <w:ind w:left="2880" w:hanging="360"/>
       </w:pPr>
       <w:rPr>
         <w:u w:val="none"/>
@@ -6022,7 +6108,7 @@
       <w:lvlText w:val="○"/>
       <w:lvlJc w:val="left"/>
       <w:pPr>
-        <w:ind w:left="3600" w:firstLine="3240"/>
+        <w:ind w:left="3600" w:hanging="360"/>
       </w:pPr>
       <w:rPr>
         <w:u w:val="none"/>
@@ -6034,7 +6120,7 @@
       <w:lvlText w:val="■"/>
       <w:lvlJc w:val="left"/>
       <w:pPr>
-        <w:ind w:left="4320" w:firstLine="3960"/>
+        <w:ind w:left="4320" w:hanging="360"/>
       </w:pPr>
       <w:rPr>
         <w:u w:val="none"/>
@@ -6046,7 +6132,7 @@
       <w:lvlText w:val="●"/>
       <w:lvlJc w:val="left"/>
       <w:pPr>
-        <w:ind w:left="5040" w:firstLine="4680"/>
+        <w:ind w:left="5040" w:hanging="360"/>
       </w:pPr>
       <w:rPr>
         <w:u w:val="none"/>
@@ -6058,7 +6144,7 @@
       <w:lvlText w:val="○"/>
       <w:lvlJc w:val="left"/>
       <w:pPr>
-        <w:ind w:left="5760" w:firstLine="5400"/>
+        <w:ind w:left="5760" w:hanging="360"/>
       </w:pPr>
       <w:rPr>
         <w:u w:val="none"/>
@@ -6070,7 +6156,7 @@
       <w:lvlText w:val="■"/>
       <w:lvlJc w:val="left"/>
       <w:pPr>
-        <w:ind w:left="6480" w:firstLine="6120"/>
+        <w:ind w:left="6480" w:hanging="360"/>
       </w:pPr>
       <w:rPr>
         <w:u w:val="none"/>
@@ -6119,9 +6205,16 @@
     <w:rPrDefault>
       <w:rPr>
         <w:rFonts w:ascii="Times New Roman" w:cs="Times New Roman" w:eastAsia="Times New Roman" w:hAnsi="Times New Roman"/>
+        <w:b w:val="0"/>
+        <w:i w:val="0"/>
+        <w:smallCaps w:val="0"/>
+        <w:strike w:val="0"/>
         <w:color w:val="000000"/>
         <w:sz w:val="24"/>
         <w:szCs w:val="24"/>
+        <w:u w:val="none"/>
+        <w:shd w:fill="auto" w:val="clear"/>
+        <w:vertAlign w:val="baseline"/>
       </w:rPr>
     </w:rPrDefault>
     <w:pPrDefault>
@@ -6303,38 +6396,26 @@
     <w:tblPr>
       <w:tblStyleRowBandSize w:val="1"/>
       <w:tblStyleColBandSize w:val="1"/>
+      <w:tblCellMar>
+        <w:top w:w="100.0" w:type="dxa"/>
+        <w:left w:w="100.0" w:type="dxa"/>
+        <w:bottom w:w="100.0" w:type="dxa"/>
+        <w:right w:w="100.0" w:type="dxa"/>
+      </w:tblCellMar>
     </w:tblPr>
-    <w:tblStylePr w:type="band1Horz"/>
-    <w:tblStylePr w:type="band1Vert"/>
-    <w:tblStylePr w:type="band2Horz"/>
-    <w:tblStylePr w:type="band2Vert"/>
-    <w:tblStylePr w:type="firstCol"/>
-    <w:tblStylePr w:type="firstRow"/>
-    <w:tblStylePr w:type="lastCol"/>
-    <w:tblStylePr w:type="lastRow"/>
-    <w:tblStylePr w:type="neCell"/>
-    <w:tblStylePr w:type="nwCell"/>
-    <w:tblStylePr w:type="seCell"/>
-    <w:tblStylePr w:type="swCell"/>
   </w:style>
   <w:style w:type="table" w:styleId="Table2">
     <w:basedOn w:val="TableNormal"/>
     <w:tblPr>
       <w:tblStyleRowBandSize w:val="1"/>
       <w:tblStyleColBandSize w:val="1"/>
+      <w:tblCellMar>
+        <w:top w:w="100.0" w:type="dxa"/>
+        <w:left w:w="100.0" w:type="dxa"/>
+        <w:bottom w:w="100.0" w:type="dxa"/>
+        <w:right w:w="100.0" w:type="dxa"/>
+      </w:tblCellMar>
     </w:tblPr>
-    <w:tblStylePr w:type="band1Horz"/>
-    <w:tblStylePr w:type="band1Vert"/>
-    <w:tblStylePr w:type="band2Horz"/>
-    <w:tblStylePr w:type="band2Vert"/>
-    <w:tblStylePr w:type="firstCol"/>
-    <w:tblStylePr w:type="firstRow"/>
-    <w:tblStylePr w:type="lastCol"/>
-    <w:tblStylePr w:type="lastRow"/>
-    <w:tblStylePr w:type="neCell"/>
-    <w:tblStylePr w:type="nwCell"/>
-    <w:tblStylePr w:type="seCell"/>
-    <w:tblStylePr w:type="swCell"/>
   </w:style>
 </w:styles>
 </file>
</xml_diff>